<commit_message>
Sent another draft back to co-authors. -Tidied Rmd file -Pasted output into ms.docx -Edited the ms introduction a bit.
</commit_message>
<xml_diff>
--- a/results_section.docx
+++ b/results_section.docx
@@ -598,7 +598,7 @@
         <w:pStyle w:val="BodyText"/>
       </w:pPr>
       <w:r>
-        <w:t xml:space="preserve">Because we did not have reason to expect the game would influence only the zero-inflation model or only the count model, we tested the overall effect of game on both parameters simultaneously with likelihood-ratio chi-square tests. Within the zero-inflated negative binomial model, the effect of game was ambiguous, neither statistically significant nor particularly far from significance (</w:t>
+        <w:t xml:space="preserve">Because we did not have reason to expect the game would influence only the zero-inflation model or only the count model, we tested the overall effect of game on both parameters simultaneously with likelihood-ratio chi-square tests. The effect of game was ambiguous, neither statistically significant nor particularly far from significance (</w:t>
       </w:r>
       <w:r>
         <w:rPr>
@@ -804,15 +804,7 @@
         <w:pStyle w:val="FirstParagraph"/>
       </w:pPr>
       <w:r>
-        <w:t xml:space="preserve">The Kruskal-Wallis test is a nonparametric test of group medians. Because the test is only applicable to one-way ANOVA designs and the primary hypothesis regarded effects of game, we collapsed across levels of request and tested for an effect of game.</w:t>
-      </w:r>
-    </w:p>
-    <w:p>
-      <w:pPr>
-        <w:pStyle w:val="BodyText"/>
-      </w:pPr>
-      <w:r>
-        <w:t xml:space="preserve">The omnibus test of different group means was only marginally significant,</w:t>
+        <w:t xml:space="preserve">The Kruskal-Wallis test is a nonparametric test of group medians. Because the test is only applicable to one-way ANOVA designs and the primary hypothesis regarded effects of game, we collapsed across levels of request and tested for an effect of game. As in other analyses, the omnibus effect of game was not statistically significant, but not far from significance,</w:t>
       </w:r>
       <w:r>
         <w:t xml:space="preserve"> </w:t>
@@ -824,7 +816,22 @@
         <w:t xml:space="preserve">chisq</w:t>
       </w:r>
       <w:r>
-        <w:t xml:space="preserve">(2) = 5.09, p = .079.</w:t>
+        <w:t xml:space="preserve">(2) = 5.09,</w:t>
+      </w:r>
+      <w:r>
+        <w:t xml:space="preserve"> </w:t>
+      </w:r>
+      <w:r>
+        <w:rPr>
+          <w:i/>
+        </w:rPr>
+        <w:t xml:space="preserve">p</w:t>
+      </w:r>
+      <w:r>
+        <w:t xml:space="preserve"> </w:t>
+      </w:r>
+      <w:r>
+        <w:t xml:space="preserve">= .079.</w:t>
       </w:r>
     </w:p>
     <w:p>
@@ -1041,13 +1048,7 @@
         <w:pStyle w:val="FirstParagraph"/>
       </w:pPr>
       <w:r>
-        <w:t xml:space="preserve">In the analyses presented above, 31 participants were excluded over concerns regarding quality of the research assistants' application of the methods.</w:t>
-      </w:r>
-      <w:r>
-        <w:t xml:space="preserve"> </w:t>
-      </w:r>
-      <w:r>
-        <w:t xml:space="preserve">[GIBSON, LUEKE, AM I SAYING THIS RIGHT?]</w:t>
+        <w:t xml:space="preserve">In the analyses presented above, 31 participants were excluded after it was found that the confederate at one site during one semester was not collecting data as instructed.</w:t>
       </w:r>
       <w:r>
         <w:t xml:space="preserve"> </w:t>
@@ -1232,31 +1233,52 @@
       <w:r>
         <w:t xml:space="preserve">When including the 31 subjects of questionable quality, these ANOVAs indicated 1.94:1 odds against an omnibus effect of game and 1.44:1 odds in favor of a prosocial/antisocial game contrast.</w:t>
       </w:r>
+      <w:r>
+        <w:t xml:space="preserve"> </w:t>
+      </w:r>
+      <w:r>
+        <w:t xml:space="preserve">This Bayesian approach indicates that the results are ambiguous and that neither H1 nor H0 is a clear winner, consistent with the other analyses presented above.</w:t>
+      </w:r>
+    </w:p>
+    <w:p>
+      <w:pPr>
+        <w:pStyle w:val="Heading1"/>
+      </w:pPr>
+      <w:bookmarkStart w:id="35" w:name="discussion"/>
+      <w:bookmarkEnd w:id="35"/>
+      <w:r>
+        <w:t xml:space="preserve">Discussion</w:t>
+      </w:r>
+    </w:p>
+    <w:p>
+      <w:pPr>
+        <w:pStyle w:val="FirstParagraph"/>
+      </w:pPr>
+      <w:r>
+        <w:t xml:space="preserve">We generally did not detect a significant overall effect of game on prosocial behavior. Still, pairwise contrasts suggested a significant difference in behavior following the prosocial-violent as compared to the antisocial-violent game. However, this contrast should be interpreted with caution given that neither violent game significantly differed from the control game.</w:t>
+      </w:r>
     </w:p>
     <w:p>
       <w:pPr>
         <w:pStyle w:val="BodyText"/>
       </w:pPr>
       <w:r>
-        <w:t xml:space="preserve">This Bayesian approach indicates that the results are ambiguous and that neither H1 nor H0 is a clear winner, consistent with the other analyses presented above.</w:t>
-      </w:r>
-    </w:p>
-    <w:p>
-      <w:pPr>
-        <w:pStyle w:val="Heading1"/>
-      </w:pPr>
-      <w:bookmarkStart w:id="35" w:name="summary"/>
-      <w:bookmarkEnd w:id="35"/>
-      <w:r>
-        <w:t xml:space="preserve">Summary</w:t>
-      </w:r>
-    </w:p>
-    <w:p>
-      <w:pPr>
-        <w:pStyle w:val="FirstParagraph"/>
-      </w:pPr>
-      <w:r>
-        <w:t xml:space="preserve">We generally did not detect a significant overall effect of game on prosocial behavior. Still, pairwise contrasts suggested a significant difference in behavior following the prosocial-violent as compared to the antisocial-violent game. However, this contrast should be interpreted with caution given that neither violent game significantly differed from the control game.</w:t>
+        <w:t xml:space="preserve">Considerable uncertainty remains. The decision to exclude subjects is justifiable, but not based on any</w:t>
+      </w:r>
+      <w:r>
+        <w:t xml:space="preserve"> </w:t>
+      </w:r>
+      <w:r>
+        <w:rPr>
+          <w:i/>
+        </w:rPr>
+        <w:t xml:space="preserve">a priori</w:t>
+      </w:r>
+      <w:r>
+        <w:t xml:space="preserve"> </w:t>
+      </w:r>
+      <w:r>
+        <w:t xml:space="preserve">rule, creating another researcher degree of freedom. The prosocial-violence vs. antisocial-violence contrast is one of three potential contrasts that consider the effects of game. Finally, the results are a little sensitive to the particular model applied. Whereas a typical manuscript might conceal the ambiguity by presenting just one analysis, here we find it most helpful to show all possible analyses.</w:t>
       </w:r>
     </w:p>
     <w:p>
@@ -1264,22 +1286,7 @@
         <w:pStyle w:val="BodyText"/>
       </w:pPr>
       <w:r>
-        <w:t xml:space="preserve">Considerable uncertainty remains. The type I error rate will be influenced by our decision to collect additional data after the initial collection. The decision to exclude subjects is justifiable, but not based on any</w:t>
-      </w:r>
-      <w:r>
-        <w:t xml:space="preserve"> </w:t>
-      </w:r>
-      <w:r>
-        <w:rPr>
-          <w:i/>
-        </w:rPr>
-        <w:t xml:space="preserve">a priori</w:t>
-      </w:r>
-      <w:r>
-        <w:t xml:space="preserve"> </w:t>
-      </w:r>
-      <w:r>
-        <w:t xml:space="preserve">rule, creating another researcher degree of freedom. The prosocial-violence vs. antisocial-violence contrast is one of three potential contrasts that consider the effects of game. Finally, the results are a little sensitive to the particular model applied. Whereas a typical manuscript might conceal the ambiguity by presenting just one analysis, here we find it most helpful to show all possible analyses.</w:t>
+        <w:t xml:space="preserve">This uncertainty should not be mistaken for an argument that games do not influence prosocial behavior. Although statistical significance is sporadic and sensitive to choice of model, contrast, or inclusion rules, it is generally not the case that the results constitute clear support for the null hypothesis.</w:t>
       </w:r>
     </w:p>
     <w:p>
@@ -1287,7 +1294,37 @@
         <w:pStyle w:val="BodyText"/>
       </w:pPr>
       <w:r>
-        <w:t xml:space="preserve">This uncertainty should not be mistaken for an argument that games do not influence prosocial behavior. Although statistical significance is sporadic and sensitive to choice of model, contrast, or inclusion rules, it is generally not the case that the results constitute clear support for the null hypothesis.</w:t>
+        <w:t xml:space="preserve">The results of this study are nonetheless helpful in estimating the effects of antisocial-violent and prosocial-violent games. It is unclear whether these types of games differ from control games in their effects on prosocial behavior. If such effects exist, they are likely not large and obvious, at least using this particular measure. Furthermore, we are able to rule out some effects of the opposite direction. The data are inconsistent with antisocial-violent games</w:t>
+      </w:r>
+      <w:r>
+        <w:t xml:space="preserve"> </w:t>
+      </w:r>
+      <w:r>
+        <w:rPr>
+          <w:i/>
+        </w:rPr>
+        <w:t xml:space="preserve">promoting</w:t>
+      </w:r>
+      <w:r>
+        <w:t xml:space="preserve"> </w:t>
+      </w:r>
+      <w:r>
+        <w:t xml:space="preserve">prosocial behavior or prosocial-violent games</w:t>
+      </w:r>
+      <w:r>
+        <w:t xml:space="preserve"> </w:t>
+      </w:r>
+      <w:r>
+        <w:rPr>
+          <w:i/>
+        </w:rPr>
+        <w:t xml:space="preserve">inhibiting</w:t>
+      </w:r>
+      <w:r>
+        <w:t xml:space="preserve"> </w:t>
+      </w:r>
+      <w:r>
+        <w:t xml:space="preserve">prosocial behavior.</w:t>
       </w:r>
     </w:p>
     <w:p>
@@ -1295,37 +1332,7 @@
         <w:pStyle w:val="BodyText"/>
       </w:pPr>
       <w:r>
-        <w:t xml:space="preserve">The results of this study are nonetheless helpful in estimating the effects of antisocial-violent and prosocial-violent games. Although it is unclear whether these games have effects that differ from that of a control game, we did learn that if such effects exist, they are not large and obvious. Furthermore, we are able to rule out some effects of opposite direction. The data are inconsistent with antisocial-violent games</w:t>
-      </w:r>
-      <w:r>
-        <w:t xml:space="preserve"> </w:t>
-      </w:r>
-      <w:r>
-        <w:rPr>
-          <w:i/>
-        </w:rPr>
-        <w:t xml:space="preserve">promoting</w:t>
-      </w:r>
-      <w:r>
-        <w:t xml:space="preserve"> </w:t>
-      </w:r>
-      <w:r>
-        <w:t xml:space="preserve">prosocial behavior or prosocial-violent games</w:t>
-      </w:r>
-      <w:r>
-        <w:t xml:space="preserve"> </w:t>
-      </w:r>
-      <w:r>
-        <w:rPr>
-          <w:i/>
-        </w:rPr>
-        <w:t xml:space="preserve">inhibiting</w:t>
-      </w:r>
-      <w:r>
-        <w:t xml:space="preserve"> </w:t>
-      </w:r>
-      <w:r>
-        <w:t xml:space="preserve">prosocial behavior.</w:t>
+        <w:t xml:space="preserve">The prosocial measure used in the current study was a considerable limitation. Several of the participants that completed the lab portion of the study were missed by the confederate, so they were unable to encounter the prosocial portion of the experiment. Additionally most participants declined to volunteer, causing something of a floor effect. A prosocial measure in which most participants are willing to help at least a little bit would be more sensitive. This would also be more effective in testing potential decreases in prosocial behavior, as the control group mean would be further from the floor. Better psychometric properties would also provide a better test of potential increases in prosocial behavior following a violent-prosocial game.</w:t>
       </w:r>
     </w:p>
     <w:p>
@@ -1334,6 +1341,14 @@
       </w:pPr>
       <w:r>
         <w:t xml:space="preserve">In conclusion, despite collection of a moderately-sized sample, the results are ambiguous regarding whether prosocial-violent and antisocial-violent games affect prosocial behavior as compared to a nonviolent game. Some support for a difference between antisocial and prosocial violent games was found, but this difference was sensitive to the choice of model and dataset. Future research is encouraged to test the effects of prosocial, antisocial, violent, and nonviolent games on prosocial behavior. This research program would be facilitated by the development of more sensitive and model-friendly measures of prosocial behavior.</w:t>
+      </w:r>
+    </w:p>
+    <w:p>
+      <w:pPr>
+        <w:pStyle w:val="BodyText"/>
+      </w:pPr>
+      <w:r>
+        <w:t xml:space="preserve">In particular, with a better measure of prosocial behavior, the current ambiguous results that provide some very tentative support for the difference between prosocial-violent and antisocial-violent could be clarified. It is possible that violent video games reduce prosocial behavior, whereas the prosocial element of violent video games may counteract the violent nature of the game, which would result in similar prosocial behavior to a control game. On the other hand, it is possible that the prosocial element of a violent video game increases prosocial behavior above an antisocial violent game, which may or may not be different from a control game. Another possibility is that a prosocial violent video game encourages both prosocial behavior and aggression, but the context determines which of those responses would be elicited. For instance, after playing a prosocial violent game, the prosocial element of the game may influence players to help an elderly person across the street, while the violent element of the game may influence the player to yell at someone in a car that impatiently honks at the delay. Future research should work to disentangle all of these possibilities and further enhance our understanding of the potential different effects that antisocial violence and prosocial violence may have on the gamer.</w:t>
       </w:r>
     </w:p>
     <w:sectPr>
@@ -1828,7 +1843,7 @@
     </w:lvl>
   </w:abstractNum>
   <w:abstractNum w:abstractNumId="990">
-    <w:nsid w:val="a5f266fc"/>
+    <w:nsid w:val="855d0b20"/>
     <w:multiLevelType w:val="multilevel"/>
     <w:lvl w:ilvl="0">
       <w:numFmt w:val="bullet"/>

</xml_diff>